<commit_message>
javascript modularizado e orientado a objetos - inicio
</commit_message>
<xml_diff>
--- a/laboratorio  javascript - entrega 30-11-2018.docx
+++ b/laboratorio  javascript - entrega 30-11-2018.docx
@@ -9,6 +9,8 @@
           <w:b/>
         </w:rPr>
       </w:pPr>
+      <w:bookmarkStart w:id="0" w:name="_GoBack"/>
+      <w:bookmarkEnd w:id="0"/>
     </w:p>
     <w:p>
       <w:pPr>
@@ -107,228 +109,248 @@
         </w:rPr>
         <w:t xml:space="preserve">de Computação - </w:t>
       </w:r>
+      <w:r>
+        <w:rPr>
+          <w:b/>
+        </w:rPr>
+        <w:t>DCOMP</w:t>
+      </w:r>
+    </w:p>
+    <w:p>
+      <w:pPr>
+        <w:spacing w:after="0" w:line="240" w:lineRule="auto"/>
+        <w:rPr>
+          <w:b/>
+        </w:rPr>
+      </w:pPr>
+      <w:r>
+        <w:rPr>
+          <w:b/>
+        </w:rPr>
+        <w:t>Curso</w:t>
+      </w:r>
+      <w:r>
+        <w:rPr>
+          <w:b/>
+        </w:rPr>
+        <w:t xml:space="preserve"> </w:t>
+      </w:r>
+      <w:r>
+        <w:rPr>
+          <w:b/>
+        </w:rPr>
+        <w:t>de Sistemas de Informação</w:t>
+      </w:r>
+    </w:p>
+    <w:p>
+      <w:pPr>
+        <w:spacing w:after="0" w:line="240" w:lineRule="auto"/>
+        <w:rPr>
+          <w:b/>
+        </w:rPr>
+      </w:pPr>
+      <w:r>
+        <w:rPr>
+          <w:b/>
+        </w:rPr>
+        <w:t>Prof.</w:t>
+      </w:r>
+      <w:r>
+        <w:rPr>
+          <w:b/>
+        </w:rPr>
+        <w:t xml:space="preserve"> </w:t>
+      </w:r>
+      <w:r>
+        <w:rPr>
+          <w:b/>
+        </w:rPr>
+        <w:t>João</w:t>
+      </w:r>
+      <w:r>
+        <w:rPr>
+          <w:b/>
+        </w:rPr>
+        <w:t xml:space="preserve"> </w:t>
+      </w:r>
+      <w:r>
+        <w:rPr>
+          <w:b/>
+        </w:rPr>
+        <w:t>Carlos</w:t>
+      </w:r>
+      <w:r>
+        <w:rPr>
+          <w:b/>
+        </w:rPr>
+        <w:t xml:space="preserve"> </w:t>
+      </w:r>
+      <w:r>
+        <w:rPr>
+          <w:b/>
+        </w:rPr>
+        <w:t>Pinheiro</w:t>
+      </w:r>
+    </w:p>
+    <w:p>
+      <w:pPr>
+        <w:spacing w:after="0" w:line="240" w:lineRule="auto"/>
+        <w:rPr>
+          <w:b/>
+        </w:rPr>
+      </w:pPr>
+      <w:r>
+        <w:rPr>
+          <w:b/>
+        </w:rPr>
+        <w:t xml:space="preserve">Disciplina: </w:t>
+      </w:r>
+      <w:r>
+        <w:rPr>
+          <w:b/>
+        </w:rPr>
+        <w:t>Linguagem de Programação para Web</w:t>
+      </w:r>
+      <w:r>
+        <w:rPr>
+          <w:b/>
+        </w:rPr>
+        <w:t xml:space="preserve"> - 201</w:t>
+      </w:r>
+      <w:r>
+        <w:rPr>
+          <w:b/>
+        </w:rPr>
+        <w:t>8</w:t>
+      </w:r>
+      <w:r>
+        <w:rPr>
+          <w:b/>
+        </w:rPr>
+        <w:t>/2</w:t>
+      </w:r>
+    </w:p>
+    <w:p>
+      <w:pPr>
+        <w:spacing w:after="0" w:line="240" w:lineRule="auto"/>
+        <w:rPr>
+          <w:b/>
+        </w:rPr>
+      </w:pPr>
+    </w:p>
+    <w:p>
+      <w:pPr>
+        <w:spacing w:after="0" w:line="240" w:lineRule="auto"/>
+        <w:rPr>
+          <w:b/>
+        </w:rPr>
+      </w:pPr>
+    </w:p>
+    <w:p>
+      <w:pPr>
+        <w:spacing w:after="0" w:line="240" w:lineRule="auto"/>
+        <w:jc w:val="center"/>
+        <w:rPr>
+          <w:b/>
+          <w:sz w:val="24"/>
+        </w:rPr>
+      </w:pPr>
+      <w:r>
+        <w:rPr>
+          <w:b/>
+          <w:sz w:val="24"/>
+        </w:rPr>
+        <w:t>Laboratório</w:t>
+      </w:r>
+      <w:r>
+        <w:rPr>
+          <w:b/>
+          <w:sz w:val="24"/>
+        </w:rPr>
+        <w:t xml:space="preserve"> </w:t>
+      </w:r>
       <w:proofErr w:type="spellStart"/>
       <w:r>
         <w:rPr>
           <w:b/>
-        </w:rPr>
-        <w:t>DComp</w:t>
+          <w:sz w:val="24"/>
+        </w:rPr>
+        <w:t>JavaScript</w:t>
       </w:r>
       <w:proofErr w:type="spellEnd"/>
     </w:p>
     <w:p>
       <w:pPr>
-        <w:spacing w:after="0" w:line="240" w:lineRule="auto"/>
-        <w:rPr>
-          <w:b/>
-        </w:rPr>
-      </w:pPr>
-      <w:r>
-        <w:rPr>
-          <w:b/>
-        </w:rPr>
-        <w:t>Curso</w:t>
-      </w:r>
-      <w:r>
-        <w:rPr>
-          <w:b/>
-        </w:rPr>
-        <w:t xml:space="preserve"> </w:t>
-      </w:r>
-      <w:r>
-        <w:rPr>
-          <w:b/>
-        </w:rPr>
-        <w:t>de Sistemas de Informação</w:t>
-      </w:r>
+        <w:ind w:left="284"/>
+        <w:rPr>
+          <w:b/>
+        </w:rPr>
+      </w:pPr>
     </w:p>
     <w:p>
       <w:pPr>
-        <w:spacing w:after="0" w:line="240" w:lineRule="auto"/>
-        <w:rPr>
-          <w:b/>
-        </w:rPr>
-      </w:pPr>
-      <w:r>
-        <w:rPr>
-          <w:b/>
-        </w:rPr>
-        <w:t>Prof.</w:t>
-      </w:r>
-      <w:r>
-        <w:rPr>
-          <w:b/>
+        <w:ind w:left="284"/>
+        <w:jc w:val="both"/>
+        <w:rPr>
+          <w:rStyle w:val="nfaseIntensa"/>
+        </w:rPr>
+      </w:pPr>
+      <w:r>
+        <w:rPr>
+          <w:rStyle w:val="nfaseIntensa"/>
+        </w:rPr>
+        <w:t xml:space="preserve">Estamos disponibilizando </w:t>
+      </w:r>
+      <w:r>
+        <w:rPr>
+          <w:rStyle w:val="nfaseIntensa"/>
+        </w:rPr>
+        <w:t>4</w:t>
+      </w:r>
+      <w:r>
+        <w:rPr>
+          <w:rStyle w:val="nfaseIntensa"/>
+        </w:rPr>
+        <w:t xml:space="preserve"> problemas que devem ser construídos usando os conceitos de HTML, CSS e sendo a parte de in</w:t>
+      </w:r>
+      <w:r>
+        <w:rPr>
+          <w:rStyle w:val="nfaseIntensa"/>
+        </w:rPr>
+        <w:t>teratividade implementada com</w:t>
+      </w:r>
+      <w:r>
+        <w:rPr>
+          <w:rStyle w:val="nfaseIntensa"/>
         </w:rPr>
         <w:t xml:space="preserve"> </w:t>
       </w:r>
-      <w:r>
-        <w:rPr>
-          <w:b/>
-        </w:rPr>
-        <w:t>João</w:t>
-      </w:r>
-      <w:r>
-        <w:rPr>
-          <w:b/>
-        </w:rPr>
-        <w:t xml:space="preserve"> </w:t>
-      </w:r>
-      <w:r>
-        <w:rPr>
-          <w:b/>
-        </w:rPr>
-        <w:t>Carlos</w:t>
-      </w:r>
-      <w:r>
-        <w:rPr>
-          <w:b/>
-        </w:rPr>
-        <w:t xml:space="preserve"> </w:t>
-      </w:r>
-      <w:r>
-        <w:rPr>
-          <w:b/>
-        </w:rPr>
-        <w:t>Pinheiro</w:t>
+      <w:proofErr w:type="spellStart"/>
+      <w:r>
+        <w:rPr>
+          <w:rStyle w:val="nfaseIntensa"/>
+        </w:rPr>
+        <w:t>JavaScript</w:t>
+      </w:r>
+      <w:proofErr w:type="spellEnd"/>
+      <w:r>
+        <w:rPr>
+          <w:rStyle w:val="nfaseIntensa"/>
+        </w:rPr>
+        <w:t>.</w:t>
       </w:r>
     </w:p>
     <w:p>
       <w:pPr>
-        <w:spacing w:after="0" w:line="240" w:lineRule="auto"/>
-        <w:rPr>
-          <w:b/>
-        </w:rPr>
-      </w:pPr>
-      <w:r>
-        <w:rPr>
-          <w:b/>
-        </w:rPr>
-        <w:t xml:space="preserve">Disciplina: </w:t>
-      </w:r>
-      <w:r>
-        <w:rPr>
-          <w:b/>
-        </w:rPr>
-        <w:t>Linguagem de Programação para Web</w:t>
-      </w:r>
-      <w:bookmarkStart w:id="0" w:name="_GoBack"/>
-      <w:bookmarkEnd w:id="0"/>
-      <w:r>
-        <w:rPr>
-          <w:b/>
-        </w:rPr>
-        <w:t xml:space="preserve"> - 201</w:t>
-      </w:r>
-      <w:r>
-        <w:rPr>
-          <w:b/>
-        </w:rPr>
-        <w:t>8</w:t>
-      </w:r>
-      <w:r>
-        <w:rPr>
-          <w:b/>
-        </w:rPr>
-        <w:t>/1</w:t>
-      </w:r>
+        <w:ind w:left="284"/>
+        <w:jc w:val="both"/>
+        <w:rPr>
+          <w:rStyle w:val="nfaseIntensa"/>
+        </w:rPr>
+      </w:pPr>
     </w:p>
     <w:p>
       <w:pPr>
-        <w:spacing w:after="0" w:line="240" w:lineRule="auto"/>
-        <w:rPr>
-          <w:b/>
-        </w:rPr>
-      </w:pPr>
-    </w:p>
-    <w:p>
-      <w:pPr>
-        <w:spacing w:after="0" w:line="240" w:lineRule="auto"/>
-        <w:rPr>
-          <w:b/>
-        </w:rPr>
-      </w:pPr>
-      <w:r>
-        <w:rPr>
-          <w:b/>
-        </w:rPr>
-        <w:t xml:space="preserve">Data Entrega e Apresentação: </w:t>
-      </w:r>
-      <w:r>
-        <w:rPr>
-          <w:b/>
-        </w:rPr>
-        <w:t>13-</w:t>
-      </w:r>
-      <w:r>
-        <w:rPr>
-          <w:b/>
-        </w:rPr>
-        <w:t>09</w:t>
-      </w:r>
-      <w:r>
-        <w:rPr>
-          <w:b/>
-        </w:rPr>
-        <w:t>-201</w:t>
-      </w:r>
-      <w:r>
-        <w:rPr>
-          <w:b/>
-        </w:rPr>
-        <w:t>7</w:t>
-      </w:r>
-    </w:p>
-    <w:p>
-      <w:pPr>
-        <w:spacing w:after="0" w:line="240" w:lineRule="auto"/>
-        <w:rPr>
-          <w:b/>
-        </w:rPr>
-      </w:pPr>
-    </w:p>
-    <w:p>
-      <w:pPr>
-        <w:spacing w:after="0" w:line="240" w:lineRule="auto"/>
-        <w:jc w:val="center"/>
-        <w:rPr>
-          <w:b/>
-          <w:sz w:val="24"/>
-        </w:rPr>
-      </w:pPr>
-      <w:r>
-        <w:rPr>
-          <w:b/>
-          <w:sz w:val="24"/>
-        </w:rPr>
-        <w:t>Atividade</w:t>
-      </w:r>
-      <w:r>
-        <w:rPr>
-          <w:b/>
-          <w:sz w:val="24"/>
-        </w:rPr>
-        <w:t xml:space="preserve"> </w:t>
-      </w:r>
-      <w:proofErr w:type="spellStart"/>
-      <w:r>
-        <w:rPr>
-          <w:b/>
-          <w:sz w:val="24"/>
-        </w:rPr>
-        <w:t>JavaScript</w:t>
-      </w:r>
-      <w:proofErr w:type="spellEnd"/>
-    </w:p>
-    <w:p>
-      <w:pPr>
-        <w:ind w:left="284"/>
-        <w:rPr>
-          <w:b/>
-        </w:rPr>
-      </w:pPr>
-    </w:p>
-    <w:p>
-      <w:pPr>
         <w:ind w:left="284"/>
         <w:jc w:val="both"/>
         <w:rPr>
@@ -339,33 +361,7 @@
         <w:rPr>
           <w:rStyle w:val="nfaseIntensa"/>
         </w:rPr>
-        <w:t xml:space="preserve">Estamos disponibilizando </w:t>
-      </w:r>
-      <w:r>
-        <w:rPr>
-          <w:rStyle w:val="nfaseIntensa"/>
-        </w:rPr>
-        <w:t>4</w:t>
-      </w:r>
-      <w:r>
-        <w:rPr>
-          <w:rStyle w:val="nfaseIntensa"/>
-        </w:rPr>
-        <w:t xml:space="preserve"> problemas que devem ser construídos usando os conceitos de HTML, CSS e sendo a parte de interatividade implementada usando os conceitos de </w:t>
-      </w:r>
-      <w:proofErr w:type="spellStart"/>
-      <w:r>
-        <w:rPr>
-          <w:rStyle w:val="nfaseIntensa"/>
-        </w:rPr>
-        <w:t>JavaScript</w:t>
-      </w:r>
-      <w:proofErr w:type="spellEnd"/>
-      <w:r>
-        <w:rPr>
-          <w:rStyle w:val="nfaseIntensa"/>
-        </w:rPr>
-        <w:t>.</w:t>
+        <w:t>Fique livre para adaptar o HTML e CSS conforme as suas preferências.</w:t>
       </w:r>
     </w:p>
     <w:p>
@@ -1179,6 +1175,12 @@
     <w:p>
       <w:pPr>
         <w:ind w:left="284"/>
+        <w:rPr>
+          <w:rFonts w:ascii="Courier New" w:hAnsi="Courier New" w:cs="Courier New"/>
+          <w:b/>
+          <w:i/>
+          <w:sz w:val="20"/>
+        </w:rPr>
       </w:pPr>
       <w:r>
         <w:t>Dica:</w:t>
@@ -1258,6 +1260,7 @@
         <w:t xml:space="preserve">Exemplo: </w:t>
       </w:r>
       <w:proofErr w:type="spellStart"/>
+      <w:proofErr w:type="gramStart"/>
       <w:r>
         <w:rPr>
           <w:rFonts w:ascii="Courier New" w:hAnsi="Courier New" w:cs="Courier New"/>
@@ -1268,6 +1271,7 @@
         <w:t>document.write</w:t>
       </w:r>
       <w:proofErr w:type="spellEnd"/>
+      <w:proofErr w:type="gramEnd"/>
       <w:r>
         <w:rPr>
           <w:rFonts w:ascii="Courier New" w:hAnsi="Courier New" w:cs="Courier New"/>
@@ -1575,6 +1579,60 @@
         </w:tc>
       </w:tr>
     </w:tbl>
+    <w:p>
+      <w:pPr>
+        <w:tabs>
+          <w:tab w:val="left" w:pos="1453"/>
+        </w:tabs>
+      </w:pPr>
+    </w:p>
+    <w:p>
+      <w:pPr>
+        <w:tabs>
+          <w:tab w:val="left" w:pos="1453"/>
+        </w:tabs>
+      </w:pPr>
+      <w:r>
+        <w:t xml:space="preserve">Dicas: </w:t>
+      </w:r>
+    </w:p>
+    <w:p>
+      <w:pPr>
+        <w:tabs>
+          <w:tab w:val="left" w:pos="1453"/>
+        </w:tabs>
+      </w:pPr>
+      <w:hyperlink r:id="rId7" w:history="1">
+        <w:r>
+          <w:rPr>
+            <w:rStyle w:val="Hyperlink"/>
+          </w:rPr>
+          <w:t>https://www.w3schools.com/jsref/prop_checkbox_checked.asp</w:t>
+        </w:r>
+      </w:hyperlink>
+    </w:p>
+    <w:p>
+      <w:pPr>
+        <w:tabs>
+          <w:tab w:val="left" w:pos="1453"/>
+        </w:tabs>
+      </w:pPr>
+      <w:hyperlink r:id="rId8" w:history="1">
+        <w:r>
+          <w:rPr>
+            <w:rStyle w:val="Hyperlink"/>
+          </w:rPr>
+          <w:t>https://www.w3schools.com/jsref/dom_obj_radio.asp</w:t>
+        </w:r>
+      </w:hyperlink>
+    </w:p>
+    <w:p>
+      <w:pPr>
+        <w:tabs>
+          <w:tab w:val="left" w:pos="1453"/>
+        </w:tabs>
+      </w:pPr>
+    </w:p>
     <w:p>
       <w:pPr>
         <w:tabs>
@@ -2681,6 +2739,17 @@
       <w:color w:val="4F81BD" w:themeColor="accent1"/>
     </w:rPr>
   </w:style>
+  <w:style w:type="character" w:styleId="Hyperlink">
+    <w:name w:val="Hyperlink"/>
+    <w:basedOn w:val="Fontepargpadro"/>
+    <w:uiPriority w:val="99"/>
+    <w:unhideWhenUsed/>
+    <w:rsid w:val="00275877"/>
+    <w:rPr>
+      <w:color w:val="0000FF" w:themeColor="hyperlink"/>
+      <w:u w:val="single"/>
+    </w:rPr>
+  </w:style>
 </w:styles>
 </file>
 

</xml_diff>